<commit_message>
Adding fact relationship domain
</commit_message>
<xml_diff>
--- a/PEDSnet/docs/PEDSnet CDM_V2.docx
+++ b/PEDSnet/docs/PEDSnet CDM_V2.docx
@@ -23103,6 +23103,11 @@
     </w:p>
     <w:p>
       <w:pPr>
+        <w:pStyle w:val="ListParagraph"/>
+        <w:numPr>
+          <w:ilvl w:val="1"/>
+          <w:numId w:val="14"/>
+        </w:numPr>
         <w:spacing w:line="240" w:lineRule="auto"/>
         <w:rPr>
           <w:rFonts w:asciiTheme="minorHAnsi" w:hAnsiTheme="minorHAnsi"/>
@@ -23114,11 +23119,16 @@
           <w:rFonts w:asciiTheme="minorHAnsi" w:hAnsiTheme="minorHAnsi"/>
           <w:szCs w:val="20"/>
         </w:rPr>
-        <w:t>- Height/length in cm (use numeric precision as recorded in EHR)</w:t>
+        <w:t>Height/length in cm (use numeric precision as recorded in EHR)</w:t>
       </w:r>
     </w:p>
     <w:p>
       <w:pPr>
+        <w:pStyle w:val="ListParagraph"/>
+        <w:numPr>
+          <w:ilvl w:val="1"/>
+          <w:numId w:val="14"/>
+        </w:numPr>
         <w:spacing w:line="240" w:lineRule="auto"/>
         <w:rPr>
           <w:rFonts w:asciiTheme="minorHAnsi" w:hAnsiTheme="minorHAnsi"/>
@@ -23130,11 +23140,16 @@
           <w:rFonts w:asciiTheme="minorHAnsi" w:hAnsiTheme="minorHAnsi"/>
           <w:szCs w:val="20"/>
         </w:rPr>
-        <w:t>- Height/length type</w:t>
+        <w:t>Height/length type</w:t>
       </w:r>
     </w:p>
     <w:p>
       <w:pPr>
+        <w:pStyle w:val="ListParagraph"/>
+        <w:numPr>
+          <w:ilvl w:val="1"/>
+          <w:numId w:val="14"/>
+        </w:numPr>
         <w:spacing w:line="240" w:lineRule="auto"/>
         <w:rPr>
           <w:rFonts w:asciiTheme="minorHAnsi" w:hAnsiTheme="minorHAnsi"/>
@@ -23146,12 +23161,16 @@
           <w:rFonts w:asciiTheme="minorHAnsi" w:hAnsiTheme="minorHAnsi"/>
           <w:szCs w:val="20"/>
         </w:rPr>
-        <w:lastRenderedPageBreak/>
-        <w:t>- Weight in kg (use numeric precision as recorded in EHR)</w:t>
+        <w:t>Weight in kg (use numeric precision as recorded in EHR)</w:t>
       </w:r>
     </w:p>
     <w:p>
       <w:pPr>
+        <w:pStyle w:val="ListParagraph"/>
+        <w:numPr>
+          <w:ilvl w:val="1"/>
+          <w:numId w:val="14"/>
+        </w:numPr>
         <w:spacing w:line="240" w:lineRule="auto"/>
         <w:rPr>
           <w:rFonts w:asciiTheme="minorHAnsi" w:hAnsiTheme="minorHAnsi"/>
@@ -23163,11 +23182,16 @@
           <w:rFonts w:asciiTheme="minorHAnsi" w:hAnsiTheme="minorHAnsi"/>
           <w:szCs w:val="20"/>
         </w:rPr>
-        <w:t>- Body mass index in kg</w:t>
+        <w:t>Body mass index in kg</w:t>
       </w:r>
     </w:p>
     <w:p>
       <w:pPr>
+        <w:pStyle w:val="ListParagraph"/>
+        <w:numPr>
+          <w:ilvl w:val="1"/>
+          <w:numId w:val="14"/>
+        </w:numPr>
         <w:spacing w:line="240" w:lineRule="auto"/>
         <w:rPr>
           <w:rFonts w:asciiTheme="minorHAnsi" w:hAnsiTheme="minorHAnsi"/>
@@ -23179,11 +23203,16 @@
           <w:rFonts w:asciiTheme="minorHAnsi" w:hAnsiTheme="minorHAnsi"/>
           <w:szCs w:val="20"/>
         </w:rPr>
-        <w:t>- Systolic blood pressure in mmHg</w:t>
+        <w:t>Systolic blood pressure in mmHg</w:t>
       </w:r>
     </w:p>
     <w:p>
       <w:pPr>
+        <w:pStyle w:val="ListParagraph"/>
+        <w:numPr>
+          <w:ilvl w:val="1"/>
+          <w:numId w:val="14"/>
+        </w:numPr>
         <w:spacing w:line="240" w:lineRule="auto"/>
         <w:rPr>
           <w:rFonts w:asciiTheme="minorHAnsi" w:hAnsiTheme="minorHAnsi"/>
@@ -23195,11 +23224,16 @@
           <w:rFonts w:asciiTheme="minorHAnsi" w:hAnsiTheme="minorHAnsi"/>
           <w:szCs w:val="20"/>
         </w:rPr>
-        <w:t>- Diastolic blood pressure in mmHg</w:t>
+        <w:t>Diastolic blood pressure in mmHg</w:t>
       </w:r>
     </w:p>
     <w:p>
       <w:pPr>
+        <w:pStyle w:val="ListParagraph"/>
+        <w:numPr>
+          <w:ilvl w:val="1"/>
+          <w:numId w:val="14"/>
+        </w:numPr>
         <w:spacing w:line="240" w:lineRule="auto"/>
         <w:rPr>
           <w:rFonts w:asciiTheme="minorHAnsi" w:hAnsiTheme="minorHAnsi"/>
@@ -23211,11 +23245,16 @@
           <w:rFonts w:asciiTheme="minorHAnsi" w:hAnsiTheme="minorHAnsi"/>
           <w:szCs w:val="20"/>
         </w:rPr>
-        <w:t>- Vital source</w:t>
+        <w:t>Vital source</w:t>
       </w:r>
     </w:p>
     <w:p>
       <w:pPr>
+        <w:pStyle w:val="ListParagraph"/>
+        <w:numPr>
+          <w:ilvl w:val="1"/>
+          <w:numId w:val="14"/>
+        </w:numPr>
         <w:spacing w:line="240" w:lineRule="auto"/>
         <w:rPr>
           <w:rFonts w:asciiTheme="minorHAnsi" w:hAnsiTheme="minorHAnsi"/>
@@ -23227,11 +23266,16 @@
           <w:rFonts w:asciiTheme="minorHAnsi" w:hAnsiTheme="minorHAnsi"/>
           <w:szCs w:val="20"/>
         </w:rPr>
-        <w:t>- PCORI Mandated Labs</w:t>
+        <w:t>PCORI Mandated Labs</w:t>
       </w:r>
     </w:p>
     <w:p>
       <w:pPr>
+        <w:pStyle w:val="ListParagraph"/>
+        <w:numPr>
+          <w:ilvl w:val="1"/>
+          <w:numId w:val="14"/>
+        </w:numPr>
         <w:spacing w:line="240" w:lineRule="auto"/>
         <w:rPr>
           <w:rFonts w:asciiTheme="minorHAnsi" w:hAnsiTheme="minorHAnsi"/>
@@ -23243,11 +23287,16 @@
           <w:rFonts w:asciiTheme="minorHAnsi" w:hAnsiTheme="minorHAnsi"/>
           <w:szCs w:val="20"/>
         </w:rPr>
-        <w:t>- Cohort specific Labs</w:t>
+        <w:t>Cohort specific Labs</w:t>
       </w:r>
     </w:p>
     <w:p>
       <w:pPr>
+        <w:pStyle w:val="ListParagraph"/>
+        <w:numPr>
+          <w:ilvl w:val="1"/>
+          <w:numId w:val="14"/>
+        </w:numPr>
         <w:spacing w:line="240" w:lineRule="auto"/>
         <w:rPr>
           <w:rFonts w:asciiTheme="minorHAnsi" w:hAnsiTheme="minorHAnsi"/>
@@ -23259,14 +23308,7 @@
           <w:rFonts w:asciiTheme="minorHAnsi" w:hAnsiTheme="minorHAnsi"/>
           <w:szCs w:val="20"/>
         </w:rPr>
-        <w:t>- Top 100 Labs of instit</w:t>
-      </w:r>
-      <w:r>
-        <w:rPr>
-          <w:rFonts w:asciiTheme="minorHAnsi" w:hAnsiTheme="minorHAnsi"/>
-          <w:szCs w:val="20"/>
-        </w:rPr>
-        <w:t>ution</w:t>
+        <w:t>Top 100 Labs of institution</w:t>
       </w:r>
     </w:p>
     <w:p>
@@ -23326,8 +23368,6 @@
         </w:rPr>
         <w:t>2. Lab orders that are 'NOT DONE' or 'INCOMPLETE'</w:t>
       </w:r>
-      <w:bookmarkStart w:id="19" w:name="_GoBack"/>
-      <w:bookmarkEnd w:id="19"/>
     </w:p>
     <w:tbl>
       <w:tblPr>
@@ -26090,7 +26130,943 @@
     </w:tbl>
     <w:p>
       <w:pPr>
-        <w:pStyle w:val="ListParagraph"/>
+        <w:pStyle w:val="Heading2"/>
+        <w:numPr>
+          <w:ilvl w:val="0"/>
+          <w:numId w:val="0"/>
+        </w:numPr>
+        <w:rPr>
+          <w:rFonts w:asciiTheme="minorHAnsi" w:hAnsiTheme="minorHAnsi"/>
+          <w:highlight w:val="yellow"/>
+        </w:rPr>
+      </w:pPr>
+    </w:p>
+    <w:p>
+      <w:pPr>
+        <w:pStyle w:val="Heading3"/>
+        <w:rPr>
+          <w:rFonts w:asciiTheme="minorHAnsi" w:hAnsiTheme="minorHAnsi"/>
+        </w:rPr>
+      </w:pPr>
+      <w:r>
+        <w:rPr>
+          <w:rFonts w:asciiTheme="minorHAnsi" w:hAnsiTheme="minorHAnsi"/>
+        </w:rPr>
+        <w:t>Additional Notes</w:t>
+      </w:r>
+    </w:p>
+    <w:p>
+      <w:pPr>
+        <w:widowControl w:val="0"/>
+        <w:numPr>
+          <w:ilvl w:val="0"/>
+          <w:numId w:val="21"/>
+        </w:numPr>
+        <w:tabs>
+          <w:tab w:val="left" w:pos="220"/>
+          <w:tab w:val="left" w:pos="720"/>
+        </w:tabs>
+        <w:autoSpaceDE w:val="0"/>
+        <w:autoSpaceDN w:val="0"/>
+        <w:adjustRightInd w:val="0"/>
+        <w:spacing w:before="0" w:after="0" w:line="240" w:lineRule="auto"/>
+        <w:ind w:left="1440" w:hanging="720"/>
+        <w:rPr>
+          <w:rFonts w:asciiTheme="minorHAnsi" w:eastAsiaTheme="minorEastAsia" w:hAnsiTheme="minorHAnsi" w:cs="Helvetica Neue"/>
+          <w:color w:val="262626"/>
+          <w:szCs w:val="20"/>
+        </w:rPr>
+      </w:pPr>
+      <w:r>
+        <w:rPr>
+          <w:rFonts w:asciiTheme="minorHAnsi" w:eastAsiaTheme="minorEastAsia" w:hAnsiTheme="minorHAnsi" w:cs="Helvetica Neue"/>
+          <w:color w:val="262626"/>
+          <w:szCs w:val="20"/>
+        </w:rPr>
+        <w:t>Measurement</w:t>
+      </w:r>
+      <w:r>
+        <w:rPr>
+          <w:rFonts w:asciiTheme="minorHAnsi" w:eastAsiaTheme="minorEastAsia" w:hAnsiTheme="minorHAnsi" w:cs="Helvetica Neue"/>
+          <w:color w:val="262626"/>
+          <w:szCs w:val="20"/>
+        </w:rPr>
+        <w:t>s</w:t>
+      </w:r>
+      <w:r>
+        <w:rPr>
+          <w:rFonts w:asciiTheme="minorHAnsi" w:eastAsiaTheme="minorEastAsia" w:hAnsiTheme="minorHAnsi" w:cs="Helvetica Neue"/>
+          <w:color w:val="262626"/>
+          <w:szCs w:val="20"/>
+        </w:rPr>
+        <w:t xml:space="preserve"> have a value represented by one of a concept ID, a string, **OR** a numeric value.</w:t>
+      </w:r>
+    </w:p>
+    <w:p>
+      <w:pPr>
+        <w:widowControl w:val="0"/>
+        <w:numPr>
+          <w:ilvl w:val="0"/>
+          <w:numId w:val="21"/>
+        </w:numPr>
+        <w:tabs>
+          <w:tab w:val="left" w:pos="220"/>
+          <w:tab w:val="left" w:pos="720"/>
+        </w:tabs>
+        <w:autoSpaceDE w:val="0"/>
+        <w:autoSpaceDN w:val="0"/>
+        <w:adjustRightInd w:val="0"/>
+        <w:spacing w:before="0" w:after="0" w:line="240" w:lineRule="auto"/>
+        <w:ind w:left="1440" w:hanging="720"/>
+        <w:rPr>
+          <w:rFonts w:asciiTheme="minorHAnsi" w:eastAsiaTheme="minorEastAsia" w:hAnsiTheme="minorHAnsi" w:cs="Helvetica Neue"/>
+          <w:color w:val="262626"/>
+          <w:szCs w:val="20"/>
+        </w:rPr>
+      </w:pPr>
+      <w:r>
+        <w:rPr>
+          <w:rFonts w:asciiTheme="minorHAnsi" w:eastAsiaTheme="minorEastAsia" w:hAnsiTheme="minorHAnsi" w:cs="Helvetica Neue"/>
+          <w:color w:val="262626"/>
+          <w:szCs w:val="20"/>
+        </w:rPr>
+        <w:t>The Visit during which the measurement was made is recorded through a reference to the VISIT_OCCURRENCE table. This information is not always available.</w:t>
+      </w:r>
+    </w:p>
+    <w:p>
+      <w:pPr>
+        <w:ind w:left="720"/>
+        <w:rPr>
+          <w:rFonts w:asciiTheme="minorHAnsi" w:hAnsiTheme="minorHAnsi"/>
+          <w:szCs w:val="20"/>
+          <w:highlight w:val="yellow"/>
+        </w:rPr>
+      </w:pPr>
+      <w:r>
+        <w:rPr>
+          <w:rFonts w:asciiTheme="minorHAnsi" w:eastAsiaTheme="minorEastAsia" w:hAnsiTheme="minorHAnsi" w:cs="Helvetica Neue"/>
+          <w:color w:val="262626"/>
+          <w:szCs w:val="20"/>
+        </w:rPr>
+        <w:t>The Provider making the measurement is recorded through a reference to the PROVIDER table. This information is not always available.</w:t>
+      </w:r>
+    </w:p>
+    <w:p>
+      <w:pPr>
+        <w:rPr>
+          <w:rFonts w:asciiTheme="minorHAnsi" w:hAnsiTheme="minorHAnsi"/>
+          <w:szCs w:val="20"/>
+          <w:highlight w:val="yellow"/>
+        </w:rPr>
+      </w:pPr>
+    </w:p>
+    <w:p>
+      <w:pPr>
+        <w:rPr>
+          <w:highlight w:val="yellow"/>
+        </w:rPr>
+      </w:pPr>
+    </w:p>
+    <w:p>
+      <w:pPr>
+        <w:rPr>
+          <w:highlight w:val="yellow"/>
+        </w:rPr>
+      </w:pPr>
+    </w:p>
+    <w:p>
+      <w:pPr>
+        <w:pStyle w:val="Heading2"/>
+        <w:rPr>
+          <w:rFonts w:asciiTheme="minorHAnsi" w:hAnsiTheme="minorHAnsi"/>
+          <w:highlight w:val="yellow"/>
+        </w:rPr>
+      </w:pPr>
+      <w:r>
+        <w:rPr>
+          <w:rFonts w:asciiTheme="minorHAnsi" w:hAnsiTheme="minorHAnsi"/>
+          <w:highlight w:val="yellow"/>
+        </w:rPr>
+        <w:t>FACT RELATIONSHIP</w:t>
+      </w:r>
+    </w:p>
+    <w:p>
+      <w:pPr>
+        <w:widowControl w:val="0"/>
+        <w:autoSpaceDE w:val="0"/>
+        <w:autoSpaceDN w:val="0"/>
+        <w:adjustRightInd w:val="0"/>
+        <w:spacing w:before="0" w:after="0" w:line="240" w:lineRule="auto"/>
+        <w:rPr>
+          <w:rFonts w:ascii="Times New Roman" w:eastAsiaTheme="minorEastAsia" w:hAnsi="Times New Roman"/>
+          <w:szCs w:val="20"/>
+        </w:rPr>
+      </w:pPr>
+      <w:r>
+        <w:rPr>
+          <w:rFonts w:ascii="Times New Roman" w:eastAsiaTheme="minorEastAsia" w:hAnsi="Times New Roman"/>
+          <w:szCs w:val="20"/>
+        </w:rPr>
+        <w:t xml:space="preserve">The fact relationship table contains records to detail the relationships between facts within one domain or across two domains, and the nature of the relationship. Examples of types of fact relationships include: person relationships (mother-child linkage), care site relationships (representing the hierarchical organization structure of facilities within health systems), drug exposures provided due to associated indicated condition, devices used during the course of an associated procedure, and measurements derived from an associated specimen. All relationships are directional, and each relationship is represented twice symmetrically within the fact relationship table. </w:t>
+      </w:r>
+    </w:p>
+    <w:p>
+      <w:pPr>
+        <w:widowControl w:val="0"/>
+        <w:autoSpaceDE w:val="0"/>
+        <w:autoSpaceDN w:val="0"/>
+        <w:adjustRightInd w:val="0"/>
+        <w:spacing w:before="0" w:after="0" w:line="240" w:lineRule="auto"/>
+        <w:rPr>
+          <w:rFonts w:ascii="Times New Roman" w:eastAsiaTheme="minorEastAsia" w:hAnsi="Times New Roman"/>
+          <w:szCs w:val="20"/>
+        </w:rPr>
+      </w:pPr>
+    </w:p>
+    <w:tbl>
+      <w:tblPr>
+        <w:tblStyle w:val="CDMspecs"/>
+        <w:tblW w:w="12957" w:type="dxa"/>
+        <w:tblLayout w:type="fixed"/>
+        <w:tblLook w:val="04A0" w:firstRow="1" w:lastRow="0" w:firstColumn="1" w:lastColumn="0" w:noHBand="0" w:noVBand="1"/>
+      </w:tblPr>
+      <w:tblGrid>
+        <w:gridCol w:w="2880"/>
+        <w:gridCol w:w="990"/>
+        <w:gridCol w:w="1260"/>
+        <w:gridCol w:w="7827"/>
+      </w:tblGrid>
+      <w:tr>
+        <w:trPr>
+          <w:cnfStyle w:val="100000000000" w:firstRow="1" w:lastRow="0" w:firstColumn="0" w:lastColumn="0" w:oddVBand="0" w:evenVBand="0" w:oddHBand="0" w:evenHBand="0" w:firstRowFirstColumn="0" w:firstRowLastColumn="0" w:lastRowFirstColumn="0" w:lastRowLastColumn="0"/>
+          <w:trHeight w:val="531"/>
+        </w:trPr>
+        <w:tc>
+          <w:tcPr>
+            <w:tcW w:w="2880" w:type="dxa"/>
+            <w:vAlign w:val="center"/>
+            <w:hideMark/>
+          </w:tcPr>
+          <w:p>
+            <w:pPr>
+              <w:spacing w:before="45" w:after="45" w:line="240" w:lineRule="auto"/>
+              <w:jc w:val="center"/>
+              <w:rPr>
+                <w:rFonts w:asciiTheme="minorHAnsi" w:hAnsiTheme="minorHAnsi"/>
+                <w:sz w:val="18"/>
+                <w:szCs w:val="18"/>
+              </w:rPr>
+            </w:pPr>
+            <w:r>
+              <w:rPr>
+                <w:rFonts w:asciiTheme="minorHAnsi" w:hAnsiTheme="minorHAnsi"/>
+                <w:sz w:val="18"/>
+                <w:szCs w:val="18"/>
+              </w:rPr>
+              <w:t>Field</w:t>
+            </w:r>
+          </w:p>
+        </w:tc>
+        <w:tc>
+          <w:tcPr>
+            <w:tcW w:w="990" w:type="dxa"/>
+            <w:vAlign w:val="center"/>
+            <w:hideMark/>
+          </w:tcPr>
+          <w:p>
+            <w:pPr>
+              <w:spacing w:before="45" w:after="45" w:line="240" w:lineRule="auto"/>
+              <w:jc w:val="center"/>
+              <w:rPr>
+                <w:rFonts w:asciiTheme="minorHAnsi" w:hAnsiTheme="minorHAnsi"/>
+                <w:sz w:val="18"/>
+                <w:szCs w:val="18"/>
+              </w:rPr>
+            </w:pPr>
+            <w:r>
+              <w:rPr>
+                <w:rFonts w:asciiTheme="minorHAnsi" w:hAnsiTheme="minorHAnsi"/>
+                <w:sz w:val="18"/>
+                <w:szCs w:val="18"/>
+              </w:rPr>
+              <w:t>Required</w:t>
+            </w:r>
+          </w:p>
+        </w:tc>
+        <w:tc>
+          <w:tcPr>
+            <w:tcW w:w="1260" w:type="dxa"/>
+            <w:vAlign w:val="center"/>
+            <w:hideMark/>
+          </w:tcPr>
+          <w:p>
+            <w:pPr>
+              <w:spacing w:before="45" w:after="45" w:line="240" w:lineRule="auto"/>
+              <w:jc w:val="center"/>
+              <w:rPr>
+                <w:rFonts w:asciiTheme="minorHAnsi" w:hAnsiTheme="minorHAnsi"/>
+                <w:sz w:val="18"/>
+                <w:szCs w:val="18"/>
+              </w:rPr>
+            </w:pPr>
+            <w:r>
+              <w:rPr>
+                <w:rFonts w:asciiTheme="minorHAnsi" w:hAnsiTheme="minorHAnsi"/>
+                <w:sz w:val="18"/>
+                <w:szCs w:val="18"/>
+              </w:rPr>
+              <w:t>Type</w:t>
+            </w:r>
+          </w:p>
+        </w:tc>
+        <w:tc>
+          <w:tcPr>
+            <w:tcW w:w="7827" w:type="dxa"/>
+            <w:vAlign w:val="center"/>
+            <w:hideMark/>
+          </w:tcPr>
+          <w:p>
+            <w:pPr>
+              <w:spacing w:before="45" w:after="45" w:line="240" w:lineRule="auto"/>
+              <w:jc w:val="center"/>
+              <w:rPr>
+                <w:rFonts w:asciiTheme="minorHAnsi" w:hAnsiTheme="minorHAnsi"/>
+                <w:sz w:val="18"/>
+                <w:szCs w:val="18"/>
+              </w:rPr>
+            </w:pPr>
+            <w:r>
+              <w:rPr>
+                <w:rFonts w:asciiTheme="minorHAnsi" w:hAnsiTheme="minorHAnsi"/>
+                <w:sz w:val="18"/>
+                <w:szCs w:val="18"/>
+              </w:rPr>
+              <w:t>Description</w:t>
+            </w:r>
+          </w:p>
+        </w:tc>
+      </w:tr>
+      <w:tr>
+        <w:trPr>
+          <w:trHeight w:val="206"/>
+        </w:trPr>
+        <w:tc>
+          <w:tcPr>
+            <w:tcW w:w="2880" w:type="dxa"/>
+            <w:shd w:val="clear" w:color="auto" w:fill="FFFF00"/>
+            <w:vAlign w:val="center"/>
+            <w:hideMark/>
+          </w:tcPr>
+          <w:p>
+            <w:pPr>
+              <w:spacing w:before="45" w:after="45" w:line="240" w:lineRule="auto"/>
+              <w:jc w:val="center"/>
+              <w:rPr>
+                <w:rFonts w:asciiTheme="minorHAnsi" w:hAnsiTheme="minorHAnsi" w:cs="Arial"/>
+                <w:color w:val="000000"/>
+                <w:sz w:val="18"/>
+                <w:szCs w:val="18"/>
+              </w:rPr>
+            </w:pPr>
+            <w:r>
+              <w:rPr>
+                <w:rFonts w:asciiTheme="minorHAnsi" w:hAnsiTheme="minorHAnsi" w:cs="Arial"/>
+                <w:color w:val="000000"/>
+                <w:sz w:val="18"/>
+                <w:szCs w:val="18"/>
+              </w:rPr>
+              <w:t>Domain_concept_id_1</w:t>
+            </w:r>
+          </w:p>
+        </w:tc>
+        <w:tc>
+          <w:tcPr>
+            <w:tcW w:w="990" w:type="dxa"/>
+            <w:shd w:val="clear" w:color="auto" w:fill="FFFF00"/>
+            <w:vAlign w:val="center"/>
+            <w:hideMark/>
+          </w:tcPr>
+          <w:p>
+            <w:pPr>
+              <w:spacing w:before="45" w:after="45" w:line="240" w:lineRule="auto"/>
+              <w:jc w:val="center"/>
+              <w:rPr>
+                <w:rFonts w:asciiTheme="minorHAnsi" w:hAnsiTheme="minorHAnsi" w:cs="Arial"/>
+                <w:color w:val="000000"/>
+                <w:sz w:val="18"/>
+                <w:szCs w:val="18"/>
+              </w:rPr>
+            </w:pPr>
+            <w:r>
+              <w:rPr>
+                <w:rFonts w:asciiTheme="minorHAnsi" w:hAnsiTheme="minorHAnsi" w:cs="Arial"/>
+                <w:color w:val="000000"/>
+                <w:sz w:val="18"/>
+                <w:szCs w:val="18"/>
+              </w:rPr>
+              <w:t>Yes</w:t>
+            </w:r>
+          </w:p>
+        </w:tc>
+        <w:tc>
+          <w:tcPr>
+            <w:tcW w:w="1260" w:type="dxa"/>
+            <w:shd w:val="clear" w:color="auto" w:fill="FFFF00"/>
+            <w:vAlign w:val="center"/>
+            <w:hideMark/>
+          </w:tcPr>
+          <w:p>
+            <w:pPr>
+              <w:spacing w:before="45" w:after="45" w:line="240" w:lineRule="auto"/>
+              <w:jc w:val="center"/>
+              <w:rPr>
+                <w:rFonts w:asciiTheme="minorHAnsi" w:hAnsiTheme="minorHAnsi" w:cs="Arial"/>
+                <w:color w:val="000000"/>
+                <w:sz w:val="18"/>
+                <w:szCs w:val="18"/>
+              </w:rPr>
+            </w:pPr>
+            <w:proofErr w:type="gramStart"/>
+            <w:r>
+              <w:rPr>
+                <w:rFonts w:asciiTheme="minorHAnsi" w:hAnsiTheme="minorHAnsi" w:cs="Arial"/>
+                <w:color w:val="000000"/>
+                <w:sz w:val="18"/>
+                <w:szCs w:val="18"/>
+              </w:rPr>
+              <w:t>integer</w:t>
+            </w:r>
+            <w:proofErr w:type="gramEnd"/>
+          </w:p>
+        </w:tc>
+        <w:tc>
+          <w:tcPr>
+            <w:tcW w:w="7827" w:type="dxa"/>
+            <w:shd w:val="clear" w:color="auto" w:fill="FFFF00"/>
+            <w:vAlign w:val="center"/>
+            <w:hideMark/>
+          </w:tcPr>
+          <w:p>
+            <w:pPr>
+              <w:widowControl w:val="0"/>
+              <w:autoSpaceDE w:val="0"/>
+              <w:autoSpaceDN w:val="0"/>
+              <w:adjustRightInd w:val="0"/>
+              <w:spacing w:before="0" w:after="0" w:line="240" w:lineRule="auto"/>
+              <w:rPr>
+                <w:rFonts w:asciiTheme="minorHAnsi" w:eastAsiaTheme="minorEastAsia" w:hAnsiTheme="minorHAnsi"/>
+                <w:sz w:val="18"/>
+                <w:szCs w:val="18"/>
+              </w:rPr>
+            </w:pPr>
+            <w:r>
+              <w:rPr>
+                <w:rFonts w:asciiTheme="minorHAnsi" w:eastAsiaTheme="minorEastAsia" w:hAnsiTheme="minorHAnsi"/>
+                <w:sz w:val="18"/>
+                <w:szCs w:val="18"/>
+              </w:rPr>
+              <w:t>The concept representing the domain of fact one, from which the corresponding table can be inferred</w:t>
+            </w:r>
+          </w:p>
+        </w:tc>
+      </w:tr>
+      <w:tr>
+        <w:trPr>
+          <w:trHeight w:val="251"/>
+        </w:trPr>
+        <w:tc>
+          <w:tcPr>
+            <w:tcW w:w="2880" w:type="dxa"/>
+            <w:shd w:val="clear" w:color="auto" w:fill="FFFF00"/>
+            <w:vAlign w:val="center"/>
+            <w:hideMark/>
+          </w:tcPr>
+          <w:p>
+            <w:pPr>
+              <w:spacing w:before="45" w:after="45" w:line="240" w:lineRule="auto"/>
+              <w:jc w:val="center"/>
+              <w:rPr>
+                <w:rFonts w:asciiTheme="minorHAnsi" w:hAnsiTheme="minorHAnsi" w:cs="Arial"/>
+                <w:color w:val="000000"/>
+                <w:sz w:val="18"/>
+                <w:szCs w:val="18"/>
+              </w:rPr>
+            </w:pPr>
+            <w:r>
+              <w:rPr>
+                <w:rFonts w:asciiTheme="minorHAnsi" w:hAnsiTheme="minorHAnsi" w:cs="Arial"/>
+                <w:color w:val="000000"/>
+                <w:sz w:val="18"/>
+                <w:szCs w:val="18"/>
+              </w:rPr>
+              <w:t>Fact_id_1</w:t>
+            </w:r>
+          </w:p>
+        </w:tc>
+        <w:tc>
+          <w:tcPr>
+            <w:tcW w:w="990" w:type="dxa"/>
+            <w:shd w:val="clear" w:color="auto" w:fill="FFFF00"/>
+            <w:vAlign w:val="center"/>
+            <w:hideMark/>
+          </w:tcPr>
+          <w:p>
+            <w:pPr>
+              <w:spacing w:before="45" w:after="45" w:line="240" w:lineRule="auto"/>
+              <w:jc w:val="center"/>
+              <w:rPr>
+                <w:rFonts w:asciiTheme="minorHAnsi" w:hAnsiTheme="minorHAnsi" w:cs="Arial"/>
+                <w:color w:val="000000"/>
+                <w:sz w:val="18"/>
+                <w:szCs w:val="18"/>
+              </w:rPr>
+            </w:pPr>
+            <w:r>
+              <w:rPr>
+                <w:rFonts w:asciiTheme="minorHAnsi" w:hAnsiTheme="minorHAnsi" w:cs="Arial"/>
+                <w:color w:val="000000"/>
+                <w:sz w:val="18"/>
+                <w:szCs w:val="18"/>
+              </w:rPr>
+              <w:t>Yes</w:t>
+            </w:r>
+          </w:p>
+        </w:tc>
+        <w:tc>
+          <w:tcPr>
+            <w:tcW w:w="1260" w:type="dxa"/>
+            <w:shd w:val="clear" w:color="auto" w:fill="FFFF00"/>
+            <w:vAlign w:val="center"/>
+            <w:hideMark/>
+          </w:tcPr>
+          <w:p>
+            <w:pPr>
+              <w:spacing w:before="45" w:after="45" w:line="240" w:lineRule="auto"/>
+              <w:jc w:val="center"/>
+              <w:rPr>
+                <w:rFonts w:asciiTheme="minorHAnsi" w:hAnsiTheme="minorHAnsi" w:cs="Arial"/>
+                <w:color w:val="000000"/>
+                <w:sz w:val="18"/>
+                <w:szCs w:val="18"/>
+              </w:rPr>
+            </w:pPr>
+            <w:proofErr w:type="gramStart"/>
+            <w:r>
+              <w:rPr>
+                <w:rFonts w:asciiTheme="minorHAnsi" w:hAnsiTheme="minorHAnsi" w:cs="Arial"/>
+                <w:color w:val="000000"/>
+                <w:sz w:val="18"/>
+                <w:szCs w:val="18"/>
+              </w:rPr>
+              <w:t>integer</w:t>
+            </w:r>
+            <w:proofErr w:type="gramEnd"/>
+          </w:p>
+        </w:tc>
+        <w:tc>
+          <w:tcPr>
+            <w:tcW w:w="7827" w:type="dxa"/>
+            <w:shd w:val="clear" w:color="auto" w:fill="FFFF00"/>
+            <w:hideMark/>
+          </w:tcPr>
+          <w:p>
+            <w:pPr>
+              <w:widowControl w:val="0"/>
+              <w:autoSpaceDE w:val="0"/>
+              <w:autoSpaceDN w:val="0"/>
+              <w:adjustRightInd w:val="0"/>
+              <w:spacing w:before="0" w:after="0" w:line="240" w:lineRule="auto"/>
+              <w:rPr>
+                <w:rFonts w:asciiTheme="minorHAnsi" w:eastAsiaTheme="minorEastAsia" w:hAnsiTheme="minorHAnsi"/>
+                <w:sz w:val="18"/>
+                <w:szCs w:val="18"/>
+              </w:rPr>
+            </w:pPr>
+            <w:r>
+              <w:rPr>
+                <w:rFonts w:asciiTheme="minorHAnsi" w:eastAsiaTheme="minorEastAsia" w:hAnsiTheme="minorHAnsi"/>
+                <w:sz w:val="18"/>
+                <w:szCs w:val="18"/>
+              </w:rPr>
+              <w:t>The unique identifier in the table corresponding to the domain of fact one.</w:t>
+            </w:r>
+          </w:p>
+        </w:tc>
+      </w:tr>
+      <w:tr>
+        <w:trPr>
+          <w:trHeight w:val="60"/>
+        </w:trPr>
+        <w:tc>
+          <w:tcPr>
+            <w:tcW w:w="2880" w:type="dxa"/>
+            <w:shd w:val="clear" w:color="auto" w:fill="FFFF00"/>
+            <w:vAlign w:val="center"/>
+            <w:hideMark/>
+          </w:tcPr>
+          <w:p>
+            <w:pPr>
+              <w:spacing w:before="45" w:after="45" w:line="240" w:lineRule="auto"/>
+              <w:jc w:val="center"/>
+              <w:rPr>
+                <w:rFonts w:asciiTheme="minorHAnsi" w:hAnsiTheme="minorHAnsi" w:cs="Arial"/>
+                <w:color w:val="000000"/>
+                <w:sz w:val="18"/>
+                <w:szCs w:val="18"/>
+              </w:rPr>
+            </w:pPr>
+            <w:r>
+              <w:rPr>
+                <w:rFonts w:asciiTheme="minorHAnsi" w:hAnsiTheme="minorHAnsi" w:cs="Arial"/>
+                <w:color w:val="000000"/>
+                <w:sz w:val="18"/>
+                <w:szCs w:val="18"/>
+              </w:rPr>
+              <w:t>Domain_concept_id_2</w:t>
+            </w:r>
+          </w:p>
+        </w:tc>
+        <w:tc>
+          <w:tcPr>
+            <w:tcW w:w="990" w:type="dxa"/>
+            <w:shd w:val="clear" w:color="auto" w:fill="FFFF00"/>
+            <w:vAlign w:val="center"/>
+            <w:hideMark/>
+          </w:tcPr>
+          <w:p>
+            <w:pPr>
+              <w:spacing w:before="45" w:after="45" w:line="240" w:lineRule="auto"/>
+              <w:jc w:val="center"/>
+              <w:rPr>
+                <w:rFonts w:asciiTheme="minorHAnsi" w:hAnsiTheme="minorHAnsi" w:cs="Arial"/>
+                <w:color w:val="000000"/>
+                <w:sz w:val="18"/>
+                <w:szCs w:val="18"/>
+              </w:rPr>
+            </w:pPr>
+            <w:r>
+              <w:rPr>
+                <w:rFonts w:asciiTheme="minorHAnsi" w:hAnsiTheme="minorHAnsi" w:cs="Arial"/>
+                <w:color w:val="000000"/>
+                <w:sz w:val="18"/>
+                <w:szCs w:val="18"/>
+              </w:rPr>
+              <w:t>Yes</w:t>
+            </w:r>
+          </w:p>
+        </w:tc>
+        <w:tc>
+          <w:tcPr>
+            <w:tcW w:w="1260" w:type="dxa"/>
+            <w:shd w:val="clear" w:color="auto" w:fill="FFFF00"/>
+            <w:vAlign w:val="center"/>
+            <w:hideMark/>
+          </w:tcPr>
+          <w:p>
+            <w:pPr>
+              <w:spacing w:before="45" w:after="45" w:line="240" w:lineRule="auto"/>
+              <w:jc w:val="center"/>
+              <w:rPr>
+                <w:rFonts w:asciiTheme="minorHAnsi" w:hAnsiTheme="minorHAnsi" w:cs="Arial"/>
+                <w:color w:val="000000"/>
+                <w:sz w:val="18"/>
+                <w:szCs w:val="18"/>
+              </w:rPr>
+            </w:pPr>
+            <w:proofErr w:type="gramStart"/>
+            <w:r>
+              <w:rPr>
+                <w:rFonts w:asciiTheme="minorHAnsi" w:hAnsiTheme="minorHAnsi" w:cs="Arial"/>
+                <w:color w:val="000000"/>
+                <w:sz w:val="18"/>
+                <w:szCs w:val="18"/>
+              </w:rPr>
+              <w:t>integer</w:t>
+            </w:r>
+            <w:proofErr w:type="gramEnd"/>
+          </w:p>
+        </w:tc>
+        <w:tc>
+          <w:tcPr>
+            <w:tcW w:w="7827" w:type="dxa"/>
+            <w:shd w:val="clear" w:color="auto" w:fill="FFFF00"/>
+            <w:hideMark/>
+          </w:tcPr>
+          <w:p>
+            <w:pPr>
+              <w:widowControl w:val="0"/>
+              <w:autoSpaceDE w:val="0"/>
+              <w:autoSpaceDN w:val="0"/>
+              <w:adjustRightInd w:val="0"/>
+              <w:spacing w:before="0" w:after="0" w:line="240" w:lineRule="auto"/>
+              <w:rPr>
+                <w:rFonts w:asciiTheme="minorHAnsi" w:eastAsiaTheme="minorEastAsia" w:hAnsiTheme="minorHAnsi"/>
+                <w:sz w:val="18"/>
+                <w:szCs w:val="18"/>
+              </w:rPr>
+            </w:pPr>
+            <w:r>
+              <w:rPr>
+                <w:rFonts w:asciiTheme="minorHAnsi" w:eastAsiaTheme="minorEastAsia" w:hAnsiTheme="minorHAnsi"/>
+                <w:sz w:val="18"/>
+                <w:szCs w:val="18"/>
+              </w:rPr>
+              <w:t>The concept representing the domain of fact two, from which the corresponding table can be inferred.</w:t>
+            </w:r>
+          </w:p>
+        </w:tc>
+      </w:tr>
+      <w:tr>
+        <w:trPr>
+          <w:trHeight w:val="60"/>
+        </w:trPr>
+        <w:tc>
+          <w:tcPr>
+            <w:tcW w:w="2880" w:type="dxa"/>
+            <w:shd w:val="clear" w:color="auto" w:fill="FFFF00"/>
+            <w:vAlign w:val="center"/>
+            <w:hideMark/>
+          </w:tcPr>
+          <w:p>
+            <w:pPr>
+              <w:spacing w:before="45" w:after="45" w:line="240" w:lineRule="auto"/>
+              <w:jc w:val="center"/>
+              <w:rPr>
+                <w:rFonts w:asciiTheme="minorHAnsi" w:hAnsiTheme="minorHAnsi" w:cs="Arial"/>
+                <w:color w:val="000000"/>
+                <w:sz w:val="18"/>
+                <w:szCs w:val="18"/>
+              </w:rPr>
+            </w:pPr>
+            <w:r>
+              <w:rPr>
+                <w:rFonts w:asciiTheme="minorHAnsi" w:hAnsiTheme="minorHAnsi" w:cs="Arial"/>
+                <w:color w:val="000000"/>
+                <w:sz w:val="18"/>
+                <w:szCs w:val="18"/>
+              </w:rPr>
+              <w:t>Fact_id_2</w:t>
+            </w:r>
+          </w:p>
+        </w:tc>
+        <w:tc>
+          <w:tcPr>
+            <w:tcW w:w="990" w:type="dxa"/>
+            <w:shd w:val="clear" w:color="auto" w:fill="FFFF00"/>
+            <w:vAlign w:val="center"/>
+            <w:hideMark/>
+          </w:tcPr>
+          <w:p>
+            <w:pPr>
+              <w:spacing w:before="45" w:after="45" w:line="240" w:lineRule="auto"/>
+              <w:jc w:val="center"/>
+              <w:rPr>
+                <w:rFonts w:asciiTheme="minorHAnsi" w:hAnsiTheme="minorHAnsi" w:cs="Arial"/>
+                <w:color w:val="000000"/>
+                <w:sz w:val="18"/>
+                <w:szCs w:val="18"/>
+              </w:rPr>
+            </w:pPr>
+            <w:r>
+              <w:rPr>
+                <w:rFonts w:asciiTheme="minorHAnsi" w:hAnsiTheme="minorHAnsi" w:cs="Arial"/>
+                <w:color w:val="000000"/>
+                <w:sz w:val="18"/>
+                <w:szCs w:val="18"/>
+              </w:rPr>
+              <w:t>Yes</w:t>
+            </w:r>
+          </w:p>
+        </w:tc>
+        <w:tc>
+          <w:tcPr>
+            <w:tcW w:w="1260" w:type="dxa"/>
+            <w:shd w:val="clear" w:color="auto" w:fill="FFFF00"/>
+            <w:vAlign w:val="center"/>
+            <w:hideMark/>
+          </w:tcPr>
+          <w:p>
+            <w:pPr>
+              <w:spacing w:before="45" w:after="45" w:line="240" w:lineRule="auto"/>
+              <w:jc w:val="center"/>
+              <w:rPr>
+                <w:rFonts w:asciiTheme="minorHAnsi" w:hAnsiTheme="minorHAnsi" w:cs="Arial"/>
+                <w:color w:val="000000"/>
+                <w:sz w:val="18"/>
+                <w:szCs w:val="18"/>
+              </w:rPr>
+            </w:pPr>
+            <w:proofErr w:type="gramStart"/>
+            <w:r>
+              <w:rPr>
+                <w:rFonts w:asciiTheme="minorHAnsi" w:hAnsiTheme="minorHAnsi" w:cs="Arial"/>
+                <w:color w:val="000000"/>
+                <w:sz w:val="18"/>
+                <w:szCs w:val="18"/>
+              </w:rPr>
+              <w:t>integer</w:t>
+            </w:r>
+            <w:proofErr w:type="gramEnd"/>
+          </w:p>
+        </w:tc>
+        <w:tc>
+          <w:tcPr>
+            <w:tcW w:w="7827" w:type="dxa"/>
+            <w:shd w:val="clear" w:color="auto" w:fill="FFFF00"/>
+            <w:hideMark/>
+          </w:tcPr>
+          <w:p>
+            <w:pPr>
+              <w:widowControl w:val="0"/>
+              <w:autoSpaceDE w:val="0"/>
+              <w:autoSpaceDN w:val="0"/>
+              <w:adjustRightInd w:val="0"/>
+              <w:spacing w:before="0" w:after="0" w:line="240" w:lineRule="auto"/>
+              <w:rPr>
+                <w:rFonts w:asciiTheme="minorHAnsi" w:eastAsiaTheme="minorEastAsia" w:hAnsiTheme="minorHAnsi"/>
+                <w:sz w:val="18"/>
+                <w:szCs w:val="18"/>
+              </w:rPr>
+            </w:pPr>
+            <w:r>
+              <w:rPr>
+                <w:rFonts w:asciiTheme="minorHAnsi" w:eastAsiaTheme="minorEastAsia" w:hAnsiTheme="minorHAnsi"/>
+                <w:sz w:val="18"/>
+                <w:szCs w:val="18"/>
+              </w:rPr>
+              <w:t>The unique identifier in the table corresponding to the domain of fact two.</w:t>
+            </w:r>
+          </w:p>
+        </w:tc>
+      </w:tr>
+      <w:tr>
+        <w:trPr>
+          <w:trHeight w:val="60"/>
+        </w:trPr>
+        <w:tc>
+          <w:tcPr>
+            <w:tcW w:w="2880" w:type="dxa"/>
+            <w:shd w:val="clear" w:color="auto" w:fill="FFFF00"/>
+            <w:vAlign w:val="center"/>
+            <w:hideMark/>
+          </w:tcPr>
+          <w:p>
+            <w:pPr>
+              <w:spacing w:before="45" w:after="45" w:line="240" w:lineRule="auto"/>
+              <w:jc w:val="center"/>
+              <w:rPr>
+                <w:rFonts w:asciiTheme="minorHAnsi" w:hAnsiTheme="minorHAnsi" w:cs="Arial"/>
+                <w:color w:val="000000"/>
+                <w:sz w:val="18"/>
+                <w:szCs w:val="18"/>
+              </w:rPr>
+            </w:pPr>
+            <w:proofErr w:type="spellStart"/>
+            <w:r>
+              <w:rPr>
+                <w:rFonts w:asciiTheme="minorHAnsi" w:hAnsiTheme="minorHAnsi" w:cs="Arial"/>
+                <w:color w:val="000000"/>
+                <w:sz w:val="18"/>
+                <w:szCs w:val="18"/>
+              </w:rPr>
+              <w:t>Relationship_concept_id</w:t>
+            </w:r>
+            <w:proofErr w:type="spellEnd"/>
+          </w:p>
+        </w:tc>
+        <w:tc>
+          <w:tcPr>
+            <w:tcW w:w="990" w:type="dxa"/>
+            <w:shd w:val="clear" w:color="auto" w:fill="FFFF00"/>
+            <w:vAlign w:val="center"/>
+            <w:hideMark/>
+          </w:tcPr>
+          <w:p>
+            <w:pPr>
+              <w:spacing w:before="45" w:after="45" w:line="240" w:lineRule="auto"/>
+              <w:jc w:val="center"/>
+              <w:rPr>
+                <w:rFonts w:asciiTheme="minorHAnsi" w:hAnsiTheme="minorHAnsi" w:cs="Arial"/>
+                <w:color w:val="000000"/>
+                <w:sz w:val="18"/>
+                <w:szCs w:val="18"/>
+              </w:rPr>
+            </w:pPr>
+            <w:r>
+              <w:rPr>
+                <w:rFonts w:asciiTheme="minorHAnsi" w:hAnsiTheme="minorHAnsi" w:cs="Arial"/>
+                <w:color w:val="000000"/>
+                <w:sz w:val="18"/>
+                <w:szCs w:val="18"/>
+              </w:rPr>
+              <w:t>Yes</w:t>
+            </w:r>
+          </w:p>
+        </w:tc>
+        <w:tc>
+          <w:tcPr>
+            <w:tcW w:w="1260" w:type="dxa"/>
+            <w:shd w:val="clear" w:color="auto" w:fill="FFFF00"/>
+            <w:vAlign w:val="center"/>
+            <w:hideMark/>
+          </w:tcPr>
+          <w:p>
+            <w:pPr>
+              <w:spacing w:before="45" w:after="45" w:line="240" w:lineRule="auto"/>
+              <w:jc w:val="center"/>
+              <w:rPr>
+                <w:rFonts w:asciiTheme="minorHAnsi" w:hAnsiTheme="minorHAnsi" w:cs="Arial"/>
+                <w:color w:val="000000"/>
+                <w:sz w:val="18"/>
+                <w:szCs w:val="18"/>
+              </w:rPr>
+            </w:pPr>
+            <w:proofErr w:type="gramStart"/>
+            <w:r>
+              <w:rPr>
+                <w:rFonts w:asciiTheme="minorHAnsi" w:hAnsiTheme="minorHAnsi" w:cs="Arial"/>
+                <w:color w:val="000000"/>
+                <w:sz w:val="18"/>
+                <w:szCs w:val="18"/>
+              </w:rPr>
+              <w:t>integer</w:t>
+            </w:r>
+            <w:proofErr w:type="gramEnd"/>
+          </w:p>
+        </w:tc>
+        <w:tc>
+          <w:tcPr>
+            <w:tcW w:w="7827" w:type="dxa"/>
+            <w:shd w:val="clear" w:color="auto" w:fill="FFFF00"/>
+            <w:hideMark/>
+          </w:tcPr>
+          <w:p>
+            <w:pPr>
+              <w:widowControl w:val="0"/>
+              <w:autoSpaceDE w:val="0"/>
+              <w:autoSpaceDN w:val="0"/>
+              <w:adjustRightInd w:val="0"/>
+              <w:spacing w:before="0" w:after="0" w:line="240" w:lineRule="auto"/>
+              <w:rPr>
+                <w:rFonts w:asciiTheme="minorHAnsi" w:eastAsiaTheme="minorEastAsia" w:hAnsiTheme="minorHAnsi"/>
+                <w:sz w:val="18"/>
+                <w:szCs w:val="18"/>
+              </w:rPr>
+            </w:pPr>
+            <w:r>
+              <w:rPr>
+                <w:rFonts w:asciiTheme="minorHAnsi" w:eastAsiaTheme="minorEastAsia" w:hAnsiTheme="minorHAnsi"/>
+                <w:sz w:val="18"/>
+                <w:szCs w:val="18"/>
+              </w:rPr>
+              <w:t>A foreign key to a standard concept identifier of relationship in the Standardized Vocabularies.</w:t>
+            </w:r>
+          </w:p>
+        </w:tc>
+      </w:tr>
+    </w:tbl>
+    <w:p>
+      <w:pPr>
         <w:spacing w:before="0" w:after="200" w:line="240" w:lineRule="auto"/>
         <w:ind w:right="4"/>
         <w:rPr>
@@ -26098,6 +27074,8 @@
           <w:szCs w:val="20"/>
         </w:rPr>
       </w:pPr>
+      <w:bookmarkStart w:id="19" w:name="_GoBack"/>
+      <w:bookmarkEnd w:id="19"/>
     </w:p>
     <w:sectPr>
       <w:headerReference w:type="even" r:id="rId12"/>
@@ -26215,7 +27193,7 @@
         <w:rFonts w:asciiTheme="minorHAnsi" w:hAnsiTheme="minorHAnsi"/>
         <w:noProof/>
       </w:rPr>
-      <w:t>16</w:t>
+      <w:t>18</w:t>
     </w:r>
     <w:r>
       <w:rPr>
@@ -26252,7 +27230,7 @@
         <w:rFonts w:asciiTheme="minorHAnsi" w:hAnsiTheme="minorHAnsi"/>
         <w:noProof/>
       </w:rPr>
-      <w:t>17</w:t>
+      <w:t>18</w:t>
     </w:r>
     <w:r>
       <w:rPr>
@@ -27229,7 +28207,7 @@
   <w:abstractNum w:abstractNumId="7">
     <w:nsid w:val="3D936788"/>
     <w:multiLevelType w:val="hybridMultilevel"/>
-    <w:tmpl w:val="D632C1C6"/>
+    <w:tmpl w:val="8A7E8CE8"/>
     <w:lvl w:ilvl="0" w:tplc="04090001">
       <w:start w:val="1"/>
       <w:numFmt w:val="bullet"/>
@@ -27242,16 +28220,15 @@
         <w:rFonts w:ascii="Symbol" w:hAnsi="Symbol" w:hint="default"/>
       </w:rPr>
     </w:lvl>
-    <w:lvl w:ilvl="1" w:tplc="04090003" w:tentative="1">
-      <w:start w:val="1"/>
+    <w:lvl w:ilvl="1" w:tplc="0282ADD6">
       <w:numFmt w:val="bullet"/>
-      <w:lvlText w:val="o"/>
+      <w:lvlText w:val="-"/>
       <w:lvlJc w:val="left"/>
       <w:pPr>
         <w:ind w:left="1440" w:hanging="360"/>
       </w:pPr>
       <w:rPr>
-        <w:rFonts w:ascii="Courier New" w:hAnsi="Courier New" w:cs="Courier New" w:hint="default"/>
+        <w:rFonts w:ascii="Cambria" w:eastAsia="Times New Roman" w:hAnsi="Cambria" w:cs="Times New Roman" w:hint="default"/>
       </w:rPr>
     </w:lvl>
     <w:lvl w:ilvl="2" w:tplc="04090005" w:tentative="1">
@@ -27952,9 +28929,9 @@
     </w:lvl>
   </w:abstractNum>
   <w:abstractNum w:abstractNumId="14">
-    <w:nsid w:val="515D1E6E"/>
+    <w:nsid w:val="502A10EC"/>
     <w:multiLevelType w:val="hybridMultilevel"/>
-    <w:tmpl w:val="5366FDE0"/>
+    <w:tmpl w:val="C3E0004C"/>
     <w:lvl w:ilvl="0" w:tplc="04090001">
       <w:start w:val="1"/>
       <w:numFmt w:val="bullet"/>
@@ -27976,7 +28953,7 @@
         <w:ind w:left="1440" w:hanging="360"/>
       </w:pPr>
       <w:rPr>
-        <w:rFonts w:ascii="Courier New" w:hAnsi="Courier New" w:cs="Courier New" w:hint="default"/>
+        <w:rFonts w:ascii="Courier New" w:hAnsi="Courier New" w:hint="default"/>
       </w:rPr>
     </w:lvl>
     <w:lvl w:ilvl="2" w:tplc="04090005" w:tentative="1">
@@ -28012,7 +28989,7 @@
         <w:ind w:left="3600" w:hanging="360"/>
       </w:pPr>
       <w:rPr>
-        <w:rFonts w:ascii="Courier New" w:hAnsi="Courier New" w:cs="Courier New" w:hint="default"/>
+        <w:rFonts w:ascii="Courier New" w:hAnsi="Courier New" w:hint="default"/>
       </w:rPr>
     </w:lvl>
     <w:lvl w:ilvl="5" w:tplc="04090005" w:tentative="1">
@@ -28048,6 +29025,119 @@
         <w:ind w:left="5760" w:hanging="360"/>
       </w:pPr>
       <w:rPr>
+        <w:rFonts w:ascii="Courier New" w:hAnsi="Courier New" w:hint="default"/>
+      </w:rPr>
+    </w:lvl>
+    <w:lvl w:ilvl="8" w:tplc="04090005" w:tentative="1">
+      <w:start w:val="1"/>
+      <w:numFmt w:val="bullet"/>
+      <w:lvlText w:val=""/>
+      <w:lvlJc w:val="left"/>
+      <w:pPr>
+        <w:ind w:left="6480" w:hanging="360"/>
+      </w:pPr>
+      <w:rPr>
+        <w:rFonts w:ascii="Wingdings" w:hAnsi="Wingdings" w:hint="default"/>
+      </w:rPr>
+    </w:lvl>
+  </w:abstractNum>
+  <w:abstractNum w:abstractNumId="15">
+    <w:nsid w:val="515D1E6E"/>
+    <w:multiLevelType w:val="hybridMultilevel"/>
+    <w:tmpl w:val="5366FDE0"/>
+    <w:lvl w:ilvl="0" w:tplc="04090001">
+      <w:start w:val="1"/>
+      <w:numFmt w:val="bullet"/>
+      <w:lvlText w:val=""/>
+      <w:lvlJc w:val="left"/>
+      <w:pPr>
+        <w:ind w:left="720" w:hanging="360"/>
+      </w:pPr>
+      <w:rPr>
+        <w:rFonts w:ascii="Symbol" w:hAnsi="Symbol" w:hint="default"/>
+      </w:rPr>
+    </w:lvl>
+    <w:lvl w:ilvl="1" w:tplc="04090003" w:tentative="1">
+      <w:start w:val="1"/>
+      <w:numFmt w:val="bullet"/>
+      <w:lvlText w:val="o"/>
+      <w:lvlJc w:val="left"/>
+      <w:pPr>
+        <w:ind w:left="1440" w:hanging="360"/>
+      </w:pPr>
+      <w:rPr>
+        <w:rFonts w:ascii="Courier New" w:hAnsi="Courier New" w:cs="Courier New" w:hint="default"/>
+      </w:rPr>
+    </w:lvl>
+    <w:lvl w:ilvl="2" w:tplc="04090005" w:tentative="1">
+      <w:start w:val="1"/>
+      <w:numFmt w:val="bullet"/>
+      <w:lvlText w:val=""/>
+      <w:lvlJc w:val="left"/>
+      <w:pPr>
+        <w:ind w:left="2160" w:hanging="360"/>
+      </w:pPr>
+      <w:rPr>
+        <w:rFonts w:ascii="Wingdings" w:hAnsi="Wingdings" w:hint="default"/>
+      </w:rPr>
+    </w:lvl>
+    <w:lvl w:ilvl="3" w:tplc="04090001" w:tentative="1">
+      <w:start w:val="1"/>
+      <w:numFmt w:val="bullet"/>
+      <w:lvlText w:val=""/>
+      <w:lvlJc w:val="left"/>
+      <w:pPr>
+        <w:ind w:left="2880" w:hanging="360"/>
+      </w:pPr>
+      <w:rPr>
+        <w:rFonts w:ascii="Symbol" w:hAnsi="Symbol" w:hint="default"/>
+      </w:rPr>
+    </w:lvl>
+    <w:lvl w:ilvl="4" w:tplc="04090003" w:tentative="1">
+      <w:start w:val="1"/>
+      <w:numFmt w:val="bullet"/>
+      <w:lvlText w:val="o"/>
+      <w:lvlJc w:val="left"/>
+      <w:pPr>
+        <w:ind w:left="3600" w:hanging="360"/>
+      </w:pPr>
+      <w:rPr>
+        <w:rFonts w:ascii="Courier New" w:hAnsi="Courier New" w:cs="Courier New" w:hint="default"/>
+      </w:rPr>
+    </w:lvl>
+    <w:lvl w:ilvl="5" w:tplc="04090005" w:tentative="1">
+      <w:start w:val="1"/>
+      <w:numFmt w:val="bullet"/>
+      <w:lvlText w:val=""/>
+      <w:lvlJc w:val="left"/>
+      <w:pPr>
+        <w:ind w:left="4320" w:hanging="360"/>
+      </w:pPr>
+      <w:rPr>
+        <w:rFonts w:ascii="Wingdings" w:hAnsi="Wingdings" w:hint="default"/>
+      </w:rPr>
+    </w:lvl>
+    <w:lvl w:ilvl="6" w:tplc="04090001" w:tentative="1">
+      <w:start w:val="1"/>
+      <w:numFmt w:val="bullet"/>
+      <w:lvlText w:val=""/>
+      <w:lvlJc w:val="left"/>
+      <w:pPr>
+        <w:ind w:left="5040" w:hanging="360"/>
+      </w:pPr>
+      <w:rPr>
+        <w:rFonts w:ascii="Symbol" w:hAnsi="Symbol" w:hint="default"/>
+      </w:rPr>
+    </w:lvl>
+    <w:lvl w:ilvl="7" w:tplc="04090003" w:tentative="1">
+      <w:start w:val="1"/>
+      <w:numFmt w:val="bullet"/>
+      <w:lvlText w:val="o"/>
+      <w:lvlJc w:val="left"/>
+      <w:pPr>
+        <w:ind w:left="5760" w:hanging="360"/>
+      </w:pPr>
+      <w:rPr>
         <w:rFonts w:ascii="Courier New" w:hAnsi="Courier New" w:cs="Courier New" w:hint="default"/>
       </w:rPr>
     </w:lvl>
@@ -28064,7 +29154,7 @@
       </w:rPr>
     </w:lvl>
   </w:abstractNum>
-  <w:abstractNum w:abstractNumId="15">
+  <w:abstractNum w:abstractNumId="16">
     <w:nsid w:val="672C4697"/>
     <w:multiLevelType w:val="hybridMultilevel"/>
     <w:tmpl w:val="B142A3AE"/>
@@ -28177,7 +29267,7 @@
       </w:rPr>
     </w:lvl>
   </w:abstractNum>
-  <w:abstractNum w:abstractNumId="16">
+  <w:abstractNum w:abstractNumId="17">
     <w:nsid w:val="6A662659"/>
     <w:multiLevelType w:val="hybridMultilevel"/>
     <w:tmpl w:val="B8FE78EC"/>
@@ -28289,7 +29379,7 @@
       </w:rPr>
     </w:lvl>
   </w:abstractNum>
-  <w:abstractNum w:abstractNumId="17">
+  <w:abstractNum w:abstractNumId="18">
     <w:nsid w:val="6EDF2E6F"/>
     <w:multiLevelType w:val="hybridMultilevel"/>
     <w:tmpl w:val="0AA26972"/>
@@ -28402,7 +29492,7 @@
       </w:rPr>
     </w:lvl>
   </w:abstractNum>
-  <w:abstractNum w:abstractNumId="18">
+  <w:abstractNum w:abstractNumId="19">
     <w:nsid w:val="71CD1F06"/>
     <w:multiLevelType w:val="hybridMultilevel"/>
     <w:tmpl w:val="B644E738"/>
@@ -28515,7 +29605,7 @@
       </w:rPr>
     </w:lvl>
   </w:abstractNum>
-  <w:abstractNum w:abstractNumId="19">
+  <w:abstractNum w:abstractNumId="20">
     <w:nsid w:val="7B14004C"/>
     <w:multiLevelType w:val="hybridMultilevel"/>
     <w:tmpl w:val="19065626"/>
@@ -28628,7 +29718,7 @@
       </w:rPr>
     </w:lvl>
   </w:abstractNum>
-  <w:abstractNum w:abstractNumId="20">
+  <w:abstractNum w:abstractNumId="21">
     <w:nsid w:val="7B6C2B4A"/>
     <w:multiLevelType w:val="hybridMultilevel"/>
     <w:tmpl w:val="FA948496"/>
@@ -28748,7 +29838,7 @@
     <w:abstractNumId w:val="8"/>
   </w:num>
   <w:num w:numId="3">
-    <w:abstractNumId w:val="20"/>
+    <w:abstractNumId w:val="21"/>
   </w:num>
   <w:num w:numId="4">
     <w:abstractNumId w:val="13"/>
@@ -28757,10 +29847,10 @@
     <w:abstractNumId w:val="2"/>
   </w:num>
   <w:num w:numId="6">
-    <w:abstractNumId w:val="17"/>
+    <w:abstractNumId w:val="18"/>
   </w:num>
   <w:num w:numId="7">
-    <w:abstractNumId w:val="19"/>
+    <w:abstractNumId w:val="20"/>
   </w:num>
   <w:num w:numId="8">
     <w:abstractNumId w:val="5"/>
@@ -28772,25 +29862,25 @@
     <w:abstractNumId w:val="1"/>
   </w:num>
   <w:num w:numId="11">
-    <w:abstractNumId w:val="18"/>
+    <w:abstractNumId w:val="19"/>
   </w:num>
   <w:num w:numId="12">
     <w:abstractNumId w:val="6"/>
   </w:num>
   <w:num w:numId="13">
-    <w:abstractNumId w:val="14"/>
+    <w:abstractNumId w:val="15"/>
   </w:num>
   <w:num w:numId="14">
     <w:abstractNumId w:val="7"/>
   </w:num>
   <w:num w:numId="15">
-    <w:abstractNumId w:val="15"/>
+    <w:abstractNumId w:val="16"/>
   </w:num>
   <w:num w:numId="16">
     <w:abstractNumId w:val="9"/>
   </w:num>
   <w:num w:numId="17">
-    <w:abstractNumId w:val="16"/>
+    <w:abstractNumId w:val="17"/>
   </w:num>
   <w:num w:numId="18">
     <w:abstractNumId w:val="4"/>
@@ -28803,6 +29893,9 @@
   </w:num>
   <w:num w:numId="21">
     <w:abstractNumId w:val="0"/>
+  </w:num>
+  <w:num w:numId="22">
+    <w:abstractNumId w:val="14"/>
   </w:num>
 </w:numbering>
 </file>
@@ -30874,7 +31967,7 @@
 </file>
 
 <file path=customXml/itemProps1.xml><?xml version="1.0" encoding="utf-8"?>
-<ds:datastoreItem xmlns:ds="http://schemas.openxmlformats.org/officeDocument/2006/customXml" ds:itemID="{7B300A16-D2C0-3642-BD9B-8F9C2D09B2D5}">
+<ds:datastoreItem xmlns:ds="http://schemas.openxmlformats.org/officeDocument/2006/customXml" ds:itemID="{441CC049-0E40-D24F-8F59-05887269293B}">
   <ds:schemaRefs>
     <ds:schemaRef ds:uri="http://schemas.openxmlformats.org/officeDocument/2006/bibliography"/>
   </ds:schemaRefs>
@@ -30882,7 +31975,7 @@
 </file>
 
 <file path=customXml/itemProps2.xml><?xml version="1.0" encoding="utf-8"?>
-<ds:datastoreItem xmlns:ds="http://schemas.openxmlformats.org/officeDocument/2006/customXml" ds:itemID="{23C47AC5-B183-D948-AC6A-BC18E113FE68}">
+<ds:datastoreItem xmlns:ds="http://schemas.openxmlformats.org/officeDocument/2006/customXml" ds:itemID="{F6726A0E-ACB8-B748-B96E-86BA0AC34182}">
   <ds:schemaRefs>
     <ds:schemaRef ds:uri="http://schemas.openxmlformats.org/officeDocument/2006/bibliography"/>
   </ds:schemaRefs>

</xml_diff>

<commit_message>
Adding correction for person.time_of_birth field
</commit_message>
<xml_diff>
--- a/PEDSnet/docs/PEDSnet CDM_V2.docx
+++ b/PEDSnet/docs/PEDSnet CDM_V2.docx
@@ -104,7 +104,7 @@
         <w:rPr>
           <w:rFonts w:asciiTheme="minorHAnsi" w:hAnsiTheme="minorHAnsi"/>
         </w:rPr>
-        <w:t>14</w:t>
+        <w:t>21</w:t>
       </w:r>
       <w:r>
         <w:rPr>
@@ -2316,6 +2316,8 @@
               </w:rPr>
               <w:t>No</w:t>
             </w:r>
+            <w:bookmarkStart w:id="1" w:name="_GoBack"/>
+            <w:bookmarkEnd w:id="1"/>
           </w:p>
         </w:tc>
         <w:tc>
@@ -2581,8 +2583,9 @@
                 <w:color w:val="000000"/>
                 <w:sz w:val="18"/>
                 <w:szCs w:val="18"/>
-              </w:rPr>
-              <w:t>pn</w:t>
+                <w:highlight w:val="yellow"/>
+              </w:rPr>
+              <w:t>time</w:t>
             </w:r>
             <w:proofErr w:type="gramEnd"/>
             <w:r>
@@ -2591,17 +2594,9 @@
                 <w:color w:val="000000"/>
                 <w:sz w:val="18"/>
                 <w:szCs w:val="18"/>
-              </w:rPr>
-              <w:t>_</w:t>
-            </w:r>
-            <w:r>
-              <w:rPr>
-                <w:rFonts w:asciiTheme="minorHAnsi" w:hAnsiTheme="minorHAnsi" w:cs="Arial"/>
-                <w:color w:val="000000"/>
-                <w:sz w:val="18"/>
-                <w:szCs w:val="18"/>
-              </w:rPr>
-              <w:t>time_of_birth</w:t>
+                <w:highlight w:val="yellow"/>
+              </w:rPr>
+              <w:t>_of_birth</w:t>
             </w:r>
             <w:proofErr w:type="spellEnd"/>
           </w:p>
@@ -4834,14 +4829,14 @@
           <w:rFonts w:asciiTheme="minorHAnsi" w:hAnsiTheme="minorHAnsi"/>
         </w:rPr>
       </w:pPr>
-      <w:bookmarkStart w:id="1" w:name="_Toc394268577"/>
+      <w:bookmarkStart w:id="2" w:name="_Toc394268577"/>
       <w:r>
         <w:rPr>
           <w:rFonts w:asciiTheme="minorHAnsi" w:hAnsiTheme="minorHAnsi"/>
         </w:rPr>
         <w:t>DEATH</w:t>
       </w:r>
-      <w:bookmarkEnd w:id="1"/>
+      <w:bookmarkEnd w:id="2"/>
     </w:p>
     <w:p>
       <w:pPr>
@@ -5902,14 +5897,14 @@
           <w:rFonts w:asciiTheme="minorHAnsi" w:hAnsiTheme="minorHAnsi"/>
         </w:rPr>
       </w:pPr>
-      <w:bookmarkStart w:id="2" w:name="_Toc394268588"/>
+      <w:bookmarkStart w:id="3" w:name="_Toc394268588"/>
       <w:r>
         <w:rPr>
           <w:rFonts w:asciiTheme="minorHAnsi" w:hAnsiTheme="minorHAnsi"/>
         </w:rPr>
         <w:t>LOCATION</w:t>
       </w:r>
-      <w:bookmarkEnd w:id="2"/>
+      <w:bookmarkEnd w:id="3"/>
     </w:p>
     <w:p>
       <w:pPr>
@@ -6716,8 +6711,8 @@
                 <w:szCs w:val="18"/>
               </w:rPr>
             </w:pPr>
-            <w:bookmarkStart w:id="3" w:name="OLE_LINK1"/>
-            <w:bookmarkStart w:id="4" w:name="OLE_LINK2"/>
+            <w:bookmarkStart w:id="4" w:name="OLE_LINK1"/>
+            <w:bookmarkStart w:id="5" w:name="OLE_LINK2"/>
             <w:r>
               <w:rPr>
                 <w:rFonts w:asciiTheme="minorHAnsi" w:hAnsiTheme="minorHAnsi" w:cs="Arial"/>
@@ -6727,8 +6722,8 @@
               </w:rPr>
               <w:t>Optional - Do not transmit to DCC</w:t>
             </w:r>
-            <w:bookmarkEnd w:id="3"/>
             <w:bookmarkEnd w:id="4"/>
+            <w:bookmarkEnd w:id="5"/>
           </w:p>
         </w:tc>
       </w:tr>
@@ -7143,7 +7138,7 @@
           <w:rFonts w:asciiTheme="minorHAnsi" w:hAnsiTheme="minorHAnsi"/>
         </w:rPr>
       </w:pPr>
-      <w:bookmarkStart w:id="5" w:name="_Toc394268589"/>
+      <w:bookmarkStart w:id="6" w:name="_Toc394268589"/>
       <w:r>
         <w:rPr>
           <w:rFonts w:asciiTheme="minorHAnsi" w:hAnsiTheme="minorHAnsi"/>
@@ -7151,7 +7146,7 @@
         <w:lastRenderedPageBreak/>
         <w:t>CARE_SITE</w:t>
       </w:r>
-      <w:bookmarkEnd w:id="5"/>
+      <w:bookmarkEnd w:id="6"/>
     </w:p>
     <w:p>
       <w:pPr>
@@ -8226,7 +8221,7 @@
         </w:rPr>
         <w:t xml:space="preserve"> (see vocabulary for values</w:t>
       </w:r>
-      <w:bookmarkStart w:id="6" w:name="_Toc394268590"/>
+      <w:bookmarkStart w:id="7" w:name="_Toc394268590"/>
     </w:p>
     <w:p/>
     <w:p>
@@ -8242,7 +8237,7 @@
         </w:rPr>
         <w:t>PROVIDER</w:t>
       </w:r>
-      <w:bookmarkEnd w:id="6"/>
+      <w:bookmarkEnd w:id="7"/>
     </w:p>
     <w:p>
       <w:pPr>
@@ -9567,14 +9562,14 @@
           <w:rFonts w:asciiTheme="minorHAnsi" w:hAnsiTheme="minorHAnsi"/>
         </w:rPr>
       </w:pPr>
-      <w:bookmarkStart w:id="7" w:name="_Toc394268578"/>
+      <w:bookmarkStart w:id="8" w:name="_Toc394268578"/>
       <w:r>
         <w:rPr>
           <w:rFonts w:asciiTheme="minorHAnsi" w:hAnsiTheme="minorHAnsi"/>
         </w:rPr>
         <w:t>VISIT_OCCURRENCE</w:t>
       </w:r>
-      <w:bookmarkEnd w:id="7"/>
+      <w:bookmarkEnd w:id="8"/>
     </w:p>
     <w:p>
       <w:pPr>
@@ -11521,14 +11516,14 @@
           <w:rFonts w:asciiTheme="minorHAnsi" w:hAnsiTheme="minorHAnsi"/>
         </w:rPr>
       </w:pPr>
-      <w:bookmarkStart w:id="8" w:name="_Toc394268582"/>
+      <w:bookmarkStart w:id="9" w:name="_Toc394268582"/>
       <w:r>
         <w:rPr>
           <w:rFonts w:asciiTheme="minorHAnsi" w:hAnsiTheme="minorHAnsi"/>
         </w:rPr>
         <w:t>CONDITION_OCCURRENCE</w:t>
       </w:r>
-      <w:bookmarkEnd w:id="8"/>
+      <w:bookmarkEnd w:id="9"/>
     </w:p>
     <w:p>
       <w:pPr>
@@ -11662,10 +11657,10 @@
                 <w:szCs w:val="18"/>
               </w:rPr>
             </w:pPr>
-            <w:bookmarkStart w:id="9" w:name="_Toc236647144"/>
-            <w:bookmarkStart w:id="10" w:name="_Toc235934047"/>
-            <w:bookmarkStart w:id="11" w:name="_Toc236647145"/>
-            <w:bookmarkEnd w:id="9"/>
+            <w:bookmarkStart w:id="10" w:name="_Toc236647144"/>
+            <w:bookmarkStart w:id="11" w:name="_Toc235934047"/>
+            <w:bookmarkStart w:id="12" w:name="_Toc236647145"/>
+            <w:bookmarkEnd w:id="10"/>
             <w:r>
               <w:rPr>
                 <w:rFonts w:asciiTheme="minorHAnsi" w:hAnsiTheme="minorHAnsi"/>
@@ -13243,8 +13238,8 @@
         <w:lastRenderedPageBreak/>
         <w:t>Conventions</w:t>
       </w:r>
-      <w:bookmarkEnd w:id="10"/>
       <w:bookmarkEnd w:id="11"/>
+      <w:bookmarkEnd w:id="12"/>
     </w:p>
     <w:p>
       <w:pPr>
@@ -13567,14 +13562,14 @@
           <w:rFonts w:asciiTheme="minorHAnsi" w:hAnsiTheme="minorHAnsi"/>
         </w:rPr>
       </w:pPr>
-      <w:bookmarkStart w:id="12" w:name="_Toc394268579"/>
+      <w:bookmarkStart w:id="13" w:name="_Toc394268579"/>
       <w:r>
         <w:rPr>
           <w:rFonts w:asciiTheme="minorHAnsi" w:hAnsiTheme="minorHAnsi"/>
         </w:rPr>
         <w:t>PROCEDURE_OCCURRENCE</w:t>
       </w:r>
-      <w:bookmarkEnd w:id="12"/>
+      <w:bookmarkEnd w:id="13"/>
     </w:p>
     <w:p>
       <w:pPr>
@@ -15818,18 +15813,18 @@
           <w:rFonts w:asciiTheme="minorHAnsi" w:hAnsiTheme="minorHAnsi"/>
         </w:rPr>
       </w:pPr>
-      <w:bookmarkStart w:id="13" w:name="_Toc309807773"/>
-      <w:bookmarkStart w:id="14" w:name="_Toc310442295"/>
-      <w:bookmarkStart w:id="15" w:name="_Toc394268585"/>
+      <w:bookmarkStart w:id="14" w:name="_Toc309807773"/>
+      <w:bookmarkStart w:id="15" w:name="_Toc310442295"/>
+      <w:bookmarkStart w:id="16" w:name="_Toc394268585"/>
       <w:r>
         <w:rPr>
           <w:rFonts w:asciiTheme="minorHAnsi" w:hAnsiTheme="minorHAnsi"/>
         </w:rPr>
         <w:t>OBSERVATION</w:t>
       </w:r>
-      <w:bookmarkEnd w:id="13"/>
       <w:bookmarkEnd w:id="14"/>
       <w:bookmarkEnd w:id="15"/>
+      <w:bookmarkEnd w:id="16"/>
     </w:p>
     <w:p>
       <w:pPr>
@@ -16332,8 +16327,8 @@
                 <w:szCs w:val="18"/>
               </w:rPr>
             </w:pPr>
-            <w:bookmarkStart w:id="16" w:name="_Toc235934061"/>
-            <w:bookmarkStart w:id="17" w:name="_Toc236647162"/>
+            <w:bookmarkStart w:id="17" w:name="_Toc235934061"/>
+            <w:bookmarkStart w:id="18" w:name="_Toc236647162"/>
             <w:r>
               <w:rPr>
                 <w:rFonts w:asciiTheme="minorHAnsi" w:hAnsiTheme="minorHAnsi"/>
@@ -18756,8 +18751,8 @@
         </w:rPr>
         <w:t>Conventions</w:t>
       </w:r>
-      <w:bookmarkEnd w:id="16"/>
       <w:bookmarkEnd w:id="17"/>
+      <w:bookmarkEnd w:id="18"/>
     </w:p>
     <w:p>
       <w:pPr>
@@ -18834,7 +18829,7 @@
           <w:rFonts w:asciiTheme="minorHAnsi" w:hAnsiTheme="minorHAnsi" w:cs="Arial"/>
         </w:rPr>
       </w:pPr>
-      <w:bookmarkStart w:id="18" w:name="_Toc310442297"/>
+      <w:bookmarkStart w:id="19" w:name="_Toc310442297"/>
       <w:r>
         <w:rPr>
           <w:rFonts w:asciiTheme="minorHAnsi" w:hAnsiTheme="minorHAnsi" w:cs="Arial"/>
@@ -18861,7 +18856,7 @@
         </w:rPr>
         <w:t>The Provider making the observation is recorded through a reference to the PROVIDER table. This information is not always available.</w:t>
       </w:r>
-      <w:bookmarkEnd w:id="18"/>
+      <w:bookmarkEnd w:id="19"/>
     </w:p>
     <w:p>
       <w:pPr>
@@ -23182,6 +23177,7 @@
           <w:rFonts w:asciiTheme="minorHAnsi" w:hAnsiTheme="minorHAnsi"/>
           <w:szCs w:val="20"/>
         </w:rPr>
+        <w:lastRenderedPageBreak/>
         <w:t>Body mass index in kg</w:t>
       </w:r>
     </w:p>
@@ -24930,7 +24926,6 @@
                 <w:szCs w:val="18"/>
                 <w:highlight w:val="yellow"/>
               </w:rPr>
-              <w:lastRenderedPageBreak/>
               <w:t>provider</w:t>
             </w:r>
             <w:proofErr w:type="gramEnd"/>
@@ -25395,6 +25390,7 @@
                 <w:sz w:val="18"/>
                 <w:szCs w:val="18"/>
               </w:rPr>
+              <w:lastRenderedPageBreak/>
               <w:t>measurement</w:t>
             </w:r>
             <w:proofErr w:type="gramEnd"/>
@@ -26183,23 +26179,7 @@
           <w:color w:val="262626"/>
           <w:szCs w:val="20"/>
         </w:rPr>
-        <w:t>Measurement</w:t>
-      </w:r>
-      <w:r>
-        <w:rPr>
-          <w:rFonts w:asciiTheme="minorHAnsi" w:eastAsiaTheme="minorEastAsia" w:hAnsiTheme="minorHAnsi" w:cs="Helvetica Neue"/>
-          <w:color w:val="262626"/>
-          <w:szCs w:val="20"/>
-        </w:rPr>
-        <w:t>s</w:t>
-      </w:r>
-      <w:r>
-        <w:rPr>
-          <w:rFonts w:asciiTheme="minorHAnsi" w:eastAsiaTheme="minorEastAsia" w:hAnsiTheme="minorHAnsi" w:cs="Helvetica Neue"/>
-          <w:color w:val="262626"/>
-          <w:szCs w:val="20"/>
-        </w:rPr>
-        <w:t xml:space="preserve"> have a value represented by one of a concept ID, a string, **OR** a numeric value.</w:t>
+        <w:t>Measurements have a value represented by one of a concept ID, a string, **OR** a numeric value.</w:t>
       </w:r>
     </w:p>
     <w:p>
@@ -26363,6 +26343,7 @@
                 <w:sz w:val="18"/>
                 <w:szCs w:val="18"/>
               </w:rPr>
+              <w:lastRenderedPageBreak/>
               <w:t>Field</w:t>
             </w:r>
           </w:p>
@@ -27074,8 +27055,6 @@
           <w:szCs w:val="20"/>
         </w:rPr>
       </w:pPr>
-      <w:bookmarkStart w:id="19" w:name="_GoBack"/>
-      <w:bookmarkEnd w:id="19"/>
     </w:p>
     <w:sectPr>
       <w:headerReference w:type="even" r:id="rId12"/>
@@ -27155,7 +27134,7 @@
       <w:rPr>
         <w:rFonts w:asciiTheme="minorHAnsi" w:hAnsiTheme="minorHAnsi"/>
       </w:rPr>
-      <w:t>01-14</w:t>
+      <w:t>01-21</w:t>
     </w:r>
     <w:r>
       <w:rPr>
@@ -27193,7 +27172,7 @@
         <w:rFonts w:asciiTheme="minorHAnsi" w:hAnsiTheme="minorHAnsi"/>
         <w:noProof/>
       </w:rPr>
-      <w:t>18</w:t>
+      <w:t>4</w:t>
     </w:r>
     <w:r>
       <w:rPr>
@@ -27311,6 +27290,7 @@
         </v:shapetype>
         <v:shape id="PowerPlusWaterMarkObject2" o:spid="_x0000_s2050" type="#_x0000_t136" style="position:absolute;margin-left:0;margin-top:0;width:494.9pt;height:164.95pt;rotation:315;z-index:-251655168;mso-wrap-edited:f;mso-position-horizontal:center;mso-position-horizontal-relative:margin;mso-position-vertical:center;mso-position-vertical-relative:margin" wrapcoords="21370 3436 14138 3436 14105 10309 11880 3730 11389 2552 11061 3534 10440 8345 8345 3927 7920 3534 7396 3240 5105 3436 5105 7658 3600 4614 3043 3534 1374 3436 490 3436 425 3927 425 16985 589 17574 2487 17672 3043 17181 3534 16494 3894 15414 5334 17672 5367 17574 5760 17476 5825 17378 5858 12370 6283 11389 7854 16003 8836 18261 9130 17672 9916 17672 10047 17280 10178 16396 10374 14825 10701 13352 11356 13352 12403 16298 13320 18065 13581 17672 14269 17574 14530 17672 14792 17476 14858 17181 14858 12665 15185 11290 16592 11192 19407 17672 19440 17574 19800 17672 19963 17378 19963 14727 20618 5400 21469 5301 21501 3730 21370 3436" fillcolor="silver" stroked="f">
           <v:textpath style="font-family:&quot;Arial&quot;;font-size:1pt" string="DRAFT"/>
+          <w10:wrap anchorx="margin" anchory="margin"/>
         </v:shape>
       </w:pict>
     </w:r>
@@ -27358,6 +27338,7 @@
         </v:shapetype>
         <v:shape id="PowerPlusWaterMarkObject1" o:spid="_x0000_s2049" type="#_x0000_t136" style="position:absolute;margin-left:0;margin-top:0;width:494.9pt;height:164.95pt;rotation:315;z-index:-251657216;mso-wrap-edited:f;mso-position-horizontal:center;mso-position-horizontal-relative:margin;mso-position-vertical:center;mso-position-vertical-relative:margin" wrapcoords="21370 3436 14138 3436 14105 10309 11880 3730 11389 2552 11061 3534 10440 8345 8345 3927 7920 3534 7396 3240 5105 3436 5105 7658 3600 4614 3043 3534 1374 3436 490 3436 425 3927 425 16985 589 17574 2487 17672 3043 17181 3534 16494 3894 15414 5334 17672 5367 17574 5760 17476 5825 17378 5858 12370 6283 11389 7854 16003 8836 18261 9130 17672 9916 17672 10047 17280 10178 16396 10374 14825 10701 13352 11356 13352 12403 16298 13320 18065 13581 17672 14269 17574 14530 17672 14792 17476 14858 17181 14858 12665 15185 11290 16592 11192 19407 17672 19440 17574 19800 17672 19963 17378 19963 14727 20618 5400 21469 5301 21501 3730 21370 3436" fillcolor="silver" stroked="f">
           <v:textpath style="font-family:&quot;Arial&quot;;font-size:1pt" string="DRAFT"/>
+          <w10:wrap anchorx="margin" anchory="margin"/>
         </v:shape>
       </w:pict>
     </w:r>
@@ -27422,6 +27403,7 @@
         </v:shapetype>
         <v:shape id="PowerPlusWaterMarkObject3" o:spid="_x0000_s2051" type="#_x0000_t136" style="position:absolute;margin-left:0;margin-top:0;width:494.9pt;height:164.95pt;rotation:315;z-index:-251653120;mso-wrap-edited:f;mso-position-horizontal:center;mso-position-horizontal-relative:margin;mso-position-vertical:center;mso-position-vertical-relative:margin" wrapcoords="21370 3436 14138 3436 14105 10309 11880 3730 11389 2552 11061 3534 10440 8345 8345 3927 7920 3534 7396 3240 5105 3436 5105 7658 3600 4614 3043 3534 1374 3436 490 3436 425 3927 425 16985 589 17574 2487 17672 3043 17181 3534 16494 3894 15414 5334 17672 5367 17574 5760 17476 5825 17378 5858 12370 6283 11389 7854 16003 8836 18261 9130 17672 9916 17672 10047 17280 10178 16396 10374 14825 10701 13352 11356 13352 12403 16298 13320 18065 13581 17672 14269 17574 14530 17672 14792 17476 14858 17181 14858 12665 15185 11290 16592 11192 19407 17672 19440 17574 19800 17672 19963 17378 19963 14727 20618 5400 21469 5301 21501 3730 21370 3436" fillcolor="silver" stroked="f">
           <v:textpath style="font-family:&quot;Arial&quot;;font-size:1pt" string="DRAFT"/>
+          <w10:wrap anchorx="margin" anchory="margin"/>
         </v:shape>
       </w:pict>
     </w:r>
@@ -31967,7 +31949,7 @@
 </file>
 
 <file path=customXml/itemProps1.xml><?xml version="1.0" encoding="utf-8"?>
-<ds:datastoreItem xmlns:ds="http://schemas.openxmlformats.org/officeDocument/2006/customXml" ds:itemID="{441CC049-0E40-D24F-8F59-05887269293B}">
+<ds:datastoreItem xmlns:ds="http://schemas.openxmlformats.org/officeDocument/2006/customXml" ds:itemID="{A19097C1-9C55-8441-AB30-04D13CA5E110}">
   <ds:schemaRefs>
     <ds:schemaRef ds:uri="http://schemas.openxmlformats.org/officeDocument/2006/bibliography"/>
   </ds:schemaRefs>
@@ -31975,7 +31957,7 @@
 </file>
 
 <file path=customXml/itemProps2.xml><?xml version="1.0" encoding="utf-8"?>
-<ds:datastoreItem xmlns:ds="http://schemas.openxmlformats.org/officeDocument/2006/customXml" ds:itemID="{F6726A0E-ACB8-B748-B96E-86BA0AC34182}">
+<ds:datastoreItem xmlns:ds="http://schemas.openxmlformats.org/officeDocument/2006/customXml" ds:itemID="{55EC4024-82B7-9B46-8764-F3096892AFE7}">
   <ds:schemaRefs>
     <ds:schemaRef ds:uri="http://schemas.openxmlformats.org/officeDocument/2006/bibliography"/>
   </ds:schemaRefs>

</xml_diff>